<commit_message>
Wrote on the report Chapter 2
</commit_message>
<xml_diff>
--- a/Semester 7/Trends and Hypes/WorkInProgress Report.docx
+++ b/Semester 7/Trends and Hypes/WorkInProgress Report.docx
@@ -4,7 +4,7 @@
   <w:body>
     <w:p>
       <w:pPr>
-        <w:pStyle w:val="Kop1"/>
+        <w:pStyle w:val="Heading1"/>
       </w:pPr>
       <w:bookmarkStart w:id="0" w:name="_Toc498090327"/>
       <w:r>
@@ -53,7 +53,7 @@
       <w:sdtContent>
         <w:p>
           <w:pPr>
-            <w:pStyle w:val="Kopvaninhoudsopgave"/>
+            <w:pStyle w:val="TOCHeading"/>
           </w:pPr>
           <w:r>
             <w:t>Table</w:t>
@@ -67,7 +67,7 @@
         </w:p>
         <w:p>
           <w:pPr>
-            <w:pStyle w:val="Inhopg1"/>
+            <w:pStyle w:val="TOC1"/>
             <w:tabs>
               <w:tab w:val="right" w:leader="dot" w:pos="9350"/>
             </w:tabs>
@@ -145,7 +145,7 @@
         </w:p>
         <w:p>
           <w:pPr>
-            <w:pStyle w:val="Inhopg1"/>
+            <w:pStyle w:val="TOC1"/>
             <w:tabs>
               <w:tab w:val="right" w:leader="dot" w:pos="9350"/>
             </w:tabs>
@@ -214,7 +214,7 @@
         </w:p>
         <w:p>
           <w:pPr>
-            <w:pStyle w:val="Inhopg1"/>
+            <w:pStyle w:val="TOC1"/>
             <w:tabs>
               <w:tab w:val="right" w:leader="dot" w:pos="9350"/>
             </w:tabs>
@@ -283,7 +283,7 @@
         </w:p>
         <w:p>
           <w:pPr>
-            <w:pStyle w:val="Inhopg1"/>
+            <w:pStyle w:val="TOC1"/>
             <w:tabs>
               <w:tab w:val="right" w:leader="dot" w:pos="9350"/>
             </w:tabs>
@@ -352,7 +352,7 @@
         </w:p>
         <w:p>
           <w:pPr>
-            <w:pStyle w:val="Inhopg1"/>
+            <w:pStyle w:val="TOC1"/>
             <w:tabs>
               <w:tab w:val="right" w:leader="dot" w:pos="9350"/>
             </w:tabs>
@@ -421,7 +421,7 @@
         </w:p>
         <w:p>
           <w:pPr>
-            <w:pStyle w:val="Inhopg1"/>
+            <w:pStyle w:val="TOC1"/>
             <w:tabs>
               <w:tab w:val="right" w:leader="dot" w:pos="9350"/>
             </w:tabs>
@@ -490,7 +490,7 @@
         </w:p>
         <w:p>
           <w:pPr>
-            <w:pStyle w:val="Inhopg1"/>
+            <w:pStyle w:val="TOC1"/>
             <w:tabs>
               <w:tab w:val="right" w:leader="dot" w:pos="9350"/>
             </w:tabs>
@@ -559,7 +559,7 @@
         </w:p>
         <w:p>
           <w:pPr>
-            <w:pStyle w:val="Inhopg1"/>
+            <w:pStyle w:val="TOC1"/>
             <w:tabs>
               <w:tab w:val="right" w:leader="dot" w:pos="9350"/>
             </w:tabs>
@@ -628,7 +628,7 @@
         </w:p>
         <w:p>
           <w:pPr>
-            <w:pStyle w:val="Inhopg1"/>
+            <w:pStyle w:val="TOC1"/>
             <w:tabs>
               <w:tab w:val="right" w:leader="dot" w:pos="9350"/>
             </w:tabs>
@@ -714,7 +714,7 @@
     </w:p>
     <w:p>
       <w:pPr>
-        <w:pStyle w:val="Kop1"/>
+        <w:pStyle w:val="Heading1"/>
       </w:pPr>
       <w:bookmarkStart w:id="1" w:name="_Toc498090328"/>
       <w:r>
@@ -725,7 +725,7 @@
     </w:p>
     <w:p>
       <w:pPr>
-        <w:pStyle w:val="Kop1"/>
+        <w:pStyle w:val="Heading1"/>
       </w:pPr>
       <w:bookmarkStart w:id="2" w:name="_Toc498090329"/>
       <w:r>
@@ -735,7 +735,7 @@
     </w:p>
     <w:p>
       <w:pPr>
-        <w:pStyle w:val="Kop1"/>
+        <w:pStyle w:val="Heading1"/>
       </w:pPr>
       <w:bookmarkStart w:id="3" w:name="_Toc498090330"/>
       <w:r>
@@ -748,10 +748,7 @@
         <w:t xml:space="preserve">Do you really know why you bought that game or why </w:t>
       </w:r>
       <w:r>
-        <w:t>you</w:t>
-      </w:r>
-      <w:r>
-        <w:t xml:space="preserve"> </w:t>
+        <w:t xml:space="preserve">you </w:t>
       </w:r>
       <w:r>
         <w:t>didn’t buy the game you so badly wanted? These will be one of the questions that will be answered as you read along.</w:t>
@@ -767,8 +764,6 @@
       <w:r>
         <w:t>ow a person decide</w:t>
       </w:r>
-      <w:bookmarkStart w:id="4" w:name="_GoBack"/>
-      <w:bookmarkEnd w:id="4"/>
       <w:r>
         <w:t xml:space="preserve">s to buy a game, as well as how to set up a good questionnaire so that the answers can be gather from a group of people aging from 16 till around 25. </w:t>
       </w:r>
@@ -790,14 +785,14 @@
     </w:p>
     <w:p>
       <w:pPr>
-        <w:pStyle w:val="Kop1"/>
-      </w:pPr>
-      <w:bookmarkStart w:id="5" w:name="_Toc498090331"/>
+        <w:pStyle w:val="Heading1"/>
+      </w:pPr>
+      <w:bookmarkStart w:id="4" w:name="_Toc498090331"/>
       <w:r>
         <w:lastRenderedPageBreak/>
         <w:t>Chapter 2: Opportunity or problem description</w:t>
       </w:r>
-      <w:bookmarkEnd w:id="5"/>
+      <w:bookmarkEnd w:id="4"/>
     </w:p>
     <w:p>
       <w:r>
@@ -832,16 +827,21 @@
     </w:p>
     <w:p>
       <w:r>
-        <w:t>To complete this research I divided the main research question into ten sub-questions.</w:t>
-      </w:r>
-    </w:p>
-    <w:p>
-      <w:pPr>
-        <w:pStyle w:val="Lijstalinea"/>
-        <w:numPr>
-          <w:ilvl w:val="0"/>
-          <w:numId w:val="2"/>
-        </w:numPr>
+        <w:rPr>
+          <w:b/>
+        </w:rPr>
+        <w:t>A</w:t>
+      </w:r>
+      <w:r>
+        <w:rPr>
+          <w:b/>
+        </w:rPr>
+        <w:t>pproach</w:t>
+      </w:r>
+    </w:p>
+    <w:p>
+      <w:pPr>
+        <w:ind w:firstLine="720"/>
         <w:rPr>
           <w:i/>
         </w:rPr>
@@ -850,16 +850,12 @@
         <w:rPr>
           <w:i/>
         </w:rPr>
-        <w:t>How do you make a good questionnaire?</w:t>
-      </w:r>
-    </w:p>
-    <w:p>
-      <w:pPr>
-        <w:pStyle w:val="Lijstalinea"/>
-        <w:numPr>
-          <w:ilvl w:val="0"/>
-          <w:numId w:val="2"/>
-        </w:numPr>
+        <w:t>As this is market research I will use the following strategies:</w:t>
+      </w:r>
+    </w:p>
+    <w:p>
+      <w:pPr>
+        <w:ind w:left="720"/>
         <w:rPr>
           <w:i/>
         </w:rPr>
@@ -868,16 +864,12 @@
         <w:rPr>
           <w:i/>
         </w:rPr>
-        <w:t>What’s the media’s perspective on buying a game of value?</w:t>
-      </w:r>
-    </w:p>
-    <w:p>
-      <w:pPr>
-        <w:pStyle w:val="Lijstalinea"/>
-        <w:numPr>
-          <w:ilvl w:val="0"/>
-          <w:numId w:val="2"/>
-        </w:numPr>
+        <w:t>Field – This is the biggest strategy as this is how I get my data. I will have to carefully select my participants for my questionnaires.</w:t>
+      </w:r>
+    </w:p>
+    <w:p>
+      <w:pPr>
+        <w:ind w:left="720"/>
         <w:rPr>
           <w:i/>
         </w:rPr>
@@ -886,16 +878,12 @@
         <w:rPr>
           <w:i/>
         </w:rPr>
-        <w:t>When are you happy with a game?</w:t>
-      </w:r>
-    </w:p>
-    <w:p>
-      <w:pPr>
-        <w:pStyle w:val="Lijstalinea"/>
-        <w:numPr>
-          <w:ilvl w:val="0"/>
-          <w:numId w:val="2"/>
-        </w:numPr>
+        <w:t>Library – A lot of research is already done on the market as the entertainment market is a profitable place if you know how to sell your game. A lot of critics will have a list of pros and cons that will help them decide if you should get the game.</w:t>
+      </w:r>
+    </w:p>
+    <w:p>
+      <w:pPr>
+        <w:ind w:left="720"/>
         <w:rPr>
           <w:i/>
         </w:rPr>
@@ -904,175 +892,8 @@
         <w:rPr>
           <w:i/>
         </w:rPr>
-        <w:t>Is cost a deciding factor for buyers?</w:t>
-      </w:r>
-    </w:p>
-    <w:p>
-      <w:pPr>
-        <w:pStyle w:val="Lijstalinea"/>
-        <w:numPr>
-          <w:ilvl w:val="0"/>
-          <w:numId w:val="2"/>
-        </w:numPr>
-        <w:rPr>
-          <w:i/>
-        </w:rPr>
-      </w:pPr>
-      <w:r>
-        <w:rPr>
-          <w:i/>
-        </w:rPr>
-        <w:t>What is the best way for interacting when asking a questionnaire?</w:t>
-      </w:r>
-    </w:p>
-    <w:p>
-      <w:pPr>
-        <w:pStyle w:val="Lijstalinea"/>
-        <w:numPr>
-          <w:ilvl w:val="0"/>
-          <w:numId w:val="2"/>
-        </w:numPr>
-        <w:rPr>
-          <w:i/>
-        </w:rPr>
-      </w:pPr>
-      <w:r>
-        <w:rPr>
-          <w:i/>
-        </w:rPr>
-        <w:t>Are open or closed questions a better way of getting an effective answer?</w:t>
-      </w:r>
-    </w:p>
-    <w:p>
-      <w:pPr>
-        <w:pStyle w:val="Lijstalinea"/>
-        <w:numPr>
-          <w:ilvl w:val="0"/>
-          <w:numId w:val="2"/>
-        </w:numPr>
-        <w:rPr>
-          <w:i/>
-        </w:rPr>
-      </w:pPr>
-      <w:r>
-        <w:rPr>
-          <w:i/>
-        </w:rPr>
-        <w:t>How do you make a good decision tree?</w:t>
-      </w:r>
-    </w:p>
-    <w:p>
-      <w:pPr>
-        <w:pStyle w:val="Lijstalinea"/>
-        <w:numPr>
-          <w:ilvl w:val="0"/>
-          <w:numId w:val="2"/>
-        </w:numPr>
-        <w:rPr>
-          <w:i/>
-        </w:rPr>
-      </w:pPr>
-      <w:r>
-        <w:rPr>
-          <w:i/>
-        </w:rPr>
-        <w:t>What does the internet have to say about buying games?</w:t>
-      </w:r>
-    </w:p>
-    <w:p>
-      <w:pPr>
-        <w:pStyle w:val="Lijstalinea"/>
-        <w:numPr>
-          <w:ilvl w:val="0"/>
-          <w:numId w:val="2"/>
-        </w:numPr>
-        <w:rPr>
-          <w:i/>
-        </w:rPr>
-      </w:pPr>
-      <w:r>
-        <w:rPr>
-          <w:i/>
-        </w:rPr>
-        <w:t>Is a questionnaire enough to get information from?</w:t>
-      </w:r>
-    </w:p>
-    <w:p>
-      <w:pPr>
-        <w:pStyle w:val="Lijstalinea"/>
-        <w:numPr>
-          <w:ilvl w:val="0"/>
-          <w:numId w:val="2"/>
-        </w:numPr>
-        <w:rPr>
-          <w:i/>
-        </w:rPr>
-      </w:pPr>
-      <w:r>
-        <w:rPr>
-          <w:i/>
-        </w:rPr>
-        <w:t>When do you decide an answer is valid to use?</w:t>
-      </w:r>
-    </w:p>
-    <w:p>
-      <w:pPr>
-        <w:pStyle w:val="Lijstalinea"/>
-        <w:numPr>
-          <w:ilvl w:val="0"/>
-          <w:numId w:val="2"/>
-        </w:numPr>
-        <w:rPr>
-          <w:i/>
-        </w:rPr>
-      </w:pPr>
-      <w:r>
-        <w:rPr>
-          <w:i/>
-        </w:rPr>
-        <w:t>What are my personal opinion about games?</w:t>
-      </w:r>
-    </w:p>
-    <w:p>
-      <w:pPr>
-        <w:pStyle w:val="Lijstalinea"/>
-        <w:numPr>
-          <w:ilvl w:val="0"/>
-          <w:numId w:val="2"/>
-        </w:numPr>
-        <w:rPr>
-          <w:i/>
-        </w:rPr>
-      </w:pPr>
-      <w:r>
-        <w:rPr>
-          <w:i/>
-        </w:rPr>
-        <w:t>Is interviewing less than 20 people valid?</w:t>
-      </w:r>
-    </w:p>
-    <w:p>
-      <w:pPr>
-        <w:pStyle w:val="Lijstalinea"/>
-        <w:numPr>
-          <w:ilvl w:val="0"/>
-          <w:numId w:val="2"/>
-        </w:numPr>
-        <w:rPr>
-          <w:i/>
-        </w:rPr>
-      </w:pPr>
-      <w:r>
-        <w:rPr>
-          <w:i/>
-        </w:rPr>
-        <w:t xml:space="preserve">What research has been done on the behavior of buyers.    </w:t>
-      </w:r>
-    </w:p>
-    <w:p>
-      <w:pPr>
-        <w:pStyle w:val="Lijstalinea"/>
-      </w:pPr>
+        <w:t>Workshop – I have to put my research to the test and see if it applies for everybody. I need to convert the information into a guide and use that guide myself to see if I am going to buy a game and if I’m happy with the game I bought.</w:t>
+      </w:r>
     </w:p>
     <w:p>
       <w:pPr>
@@ -1088,104 +909,54 @@
       </w:r>
     </w:p>
     <w:p>
+      <w:pPr>
+        <w:rPr>
+          <w:sz w:val="24"/>
+        </w:rPr>
+      </w:pPr>
       <w:r>
         <w:rPr>
           <w:b/>
+          <w:sz w:val="24"/>
         </w:rPr>
         <w:lastRenderedPageBreak/>
-        <w:t>A</w:t>
-      </w:r>
+        <w:t xml:space="preserve">Activities needed </w:t>
+      </w:r>
+    </w:p>
+    <w:p>
+      <w:r>
+        <w:t xml:space="preserve">There are </w:t>
+      </w:r>
+      <w:r>
+        <w:t>four</w:t>
+      </w:r>
+      <w:r>
+        <w:t xml:space="preserve"> phases throughout the research:</w:t>
+      </w:r>
+    </w:p>
+    <w:p>
       <w:r>
         <w:rPr>
           <w:b/>
-        </w:rPr>
-        <w:t>pproach</w:t>
-      </w:r>
-    </w:p>
-    <w:p>
-      <w:pPr>
-        <w:ind w:firstLine="720"/>
-        <w:rPr>
-          <w:i/>
-        </w:rPr>
-      </w:pPr>
-      <w:r>
-        <w:rPr>
-          <w:i/>
-        </w:rPr>
-        <w:t>As this is market research I will use the following strategies:</w:t>
-      </w:r>
-    </w:p>
-    <w:p>
-      <w:pPr>
-        <w:ind w:left="720"/>
-        <w:rPr>
-          <w:i/>
-        </w:rPr>
-      </w:pPr>
-      <w:r>
-        <w:rPr>
-          <w:i/>
-        </w:rPr>
-        <w:t>Field – This is the biggest strategy as this is how I get my data. I will have to carefully select my participants for my questionnaires.</w:t>
-      </w:r>
-    </w:p>
-    <w:p>
-      <w:pPr>
-        <w:ind w:left="720"/>
-        <w:rPr>
-          <w:i/>
-        </w:rPr>
-      </w:pPr>
-      <w:r>
-        <w:rPr>
-          <w:i/>
-        </w:rPr>
-        <w:t>Library – A lot of research is already done on the market as the entertainment market is a profitable place if you know how to sell your game. A lot of critics will have a list of pros and cons that will help them decide if you should get the game.</w:t>
-      </w:r>
-    </w:p>
-    <w:p>
-      <w:pPr>
-        <w:ind w:left="720"/>
-        <w:rPr>
-          <w:i/>
-        </w:rPr>
-      </w:pPr>
-      <w:r>
-        <w:rPr>
-          <w:i/>
-        </w:rPr>
-        <w:t>Workshop – I have to put my research to the test and see if it applies for everybody. I need to convert the information into a guide and use that guide myself to see if I am going to buy a game and if I’m happy with the game I bought.</w:t>
-      </w:r>
-    </w:p>
-    <w:p>
+          <w:sz w:val="24"/>
+        </w:rPr>
+        <w:t xml:space="preserve">3.1 </w:t>
+      </w:r>
       <w:r>
         <w:rPr>
           <w:b/>
-        </w:rPr>
-        <w:t xml:space="preserve">Activities needed </w:t>
-      </w:r>
-    </w:p>
-    <w:p>
-      <w:r>
-        <w:t xml:space="preserve">There are </w:t>
-      </w:r>
-      <w:r>
-        <w:t>four</w:t>
-      </w:r>
-      <w:r>
-        <w:t xml:space="preserve"> phases throughout the research:</w:t>
-      </w:r>
-    </w:p>
-    <w:p>
-      <w:r>
-        <w:rPr>
-          <w:b/>
+          <w:sz w:val="24"/>
         </w:rPr>
         <w:t>Research phase:</w:t>
       </w:r>
       <w:r>
-        <w:t xml:space="preserve"> this is the initialization phase. The research starts off</w:t>
+        <w:rPr>
+          <w:sz w:val="24"/>
+        </w:rPr>
+        <w:t xml:space="preserve"> </w:t>
+      </w:r>
+      <w:r>
+        <w:t>this is the initialization phase. The research starts off</w:t>
       </w:r>
       <w:r>
         <w:t xml:space="preserve"> with gathering information necessary on the three topics: games, questionnaires and decision trees. A lot of information can be found on the internet about this as well as a lot of best practice examples that can be used to stir this research in the right direction. This phase is solely about gathering information and deciding the relevance of that information to this research. This document will only contain the results of the research that are of value to the researcher.</w:t>
@@ -1193,12 +964,15 @@
     </w:p>
     <w:p>
       <w:r>
-        <w:t>Questions that need to be answered in this phase:</w:t>
-      </w:r>
-    </w:p>
-    <w:p>
-      <w:pPr>
-        <w:pStyle w:val="Lijstalinea"/>
+        <w:t>Activities needed to complete this phase</w:t>
+      </w:r>
+      <w:r>
+        <w:t>:</w:t>
+      </w:r>
+    </w:p>
+    <w:p>
+      <w:pPr>
+        <w:pStyle w:val="ListParagraph"/>
         <w:numPr>
           <w:ilvl w:val="0"/>
           <w:numId w:val="3"/>
@@ -1210,19 +984,43 @@
     </w:p>
     <w:p>
       <w:pPr>
-        <w:pStyle w:val="Lijstalinea"/>
+        <w:ind w:left="360" w:firstLine="360"/>
+      </w:pPr>
+      <w:r>
+        <w:t>3.1.1 Search the internet about video games.</w:t>
+      </w:r>
+    </w:p>
+    <w:p>
+      <w:pPr>
+        <w:pStyle w:val="ListParagraph"/>
         <w:numPr>
           <w:ilvl w:val="0"/>
           <w:numId w:val="3"/>
         </w:numPr>
       </w:pPr>
       <w:r>
-        <w:t>How do you make a good questionnaire?</w:t>
-      </w:r>
-    </w:p>
-    <w:p>
-      <w:pPr>
-        <w:pStyle w:val="Lijstalinea"/>
+        <w:t>Is a questionnaire enough to get information from?</w:t>
+      </w:r>
+    </w:p>
+    <w:p>
+      <w:pPr>
+        <w:ind w:left="720"/>
+      </w:pPr>
+      <w:r>
+        <w:t>3.1.2 Discuss with experts.</w:t>
+      </w:r>
+    </w:p>
+    <w:p>
+      <w:pPr>
+        <w:ind w:left="720"/>
+      </w:pPr>
+      <w:r>
+        <w:t>3.1.3 Search the internet if a questionnaire can be the main source of information.</w:t>
+      </w:r>
+    </w:p>
+    <w:p>
+      <w:pPr>
+        <w:pStyle w:val="ListParagraph"/>
         <w:numPr>
           <w:ilvl w:val="0"/>
           <w:numId w:val="3"/>
@@ -1232,39 +1030,63 @@
         <w:rPr>
           <w:rFonts w:ascii="Calibri" w:hAnsi="Calibri" w:cs="Calibri"/>
         </w:rPr>
-        <w:t xml:space="preserve">What’s the media’s perspective on </w:t>
-      </w:r>
-      <w:r>
-        <w:rPr>
-          <w:rFonts w:ascii="Calibri" w:hAnsi="Calibri" w:cs="Calibri"/>
-        </w:rPr>
-        <w:t>the value of game</w:t>
-      </w:r>
-      <w:r>
-        <w:rPr>
-          <w:rFonts w:ascii="Calibri" w:hAnsi="Calibri" w:cs="Calibri"/>
-        </w:rPr>
-        <w:t>?</w:t>
-      </w:r>
-    </w:p>
-    <w:p>
-      <w:pPr>
-        <w:pStyle w:val="Lijstalinea"/>
+        <w:t>Is interviewing less than 20 people valid?</w:t>
+      </w:r>
+    </w:p>
+    <w:p>
+      <w:pPr>
+        <w:ind w:left="360" w:firstLine="360"/>
+      </w:pPr>
+      <w:r>
+        <w:t>3.1.4 Search the internet about valid statistics.</w:t>
+      </w:r>
+    </w:p>
+    <w:p>
+      <w:pPr>
+        <w:pStyle w:val="ListParagraph"/>
         <w:numPr>
           <w:ilvl w:val="0"/>
           <w:numId w:val="3"/>
         </w:numPr>
       </w:pPr>
       <w:r>
-        <w:rPr>
-          <w:rFonts w:ascii="Calibri" w:hAnsi="Calibri" w:cs="Calibri"/>
-        </w:rPr>
-        <w:t>What is the best way for interacting when asking a questionnaire?</w:t>
-      </w:r>
-    </w:p>
-    <w:p>
-      <w:pPr>
-        <w:pStyle w:val="Lijstalinea"/>
+        <w:t>How do you make a good questionnaire?</w:t>
+      </w:r>
+    </w:p>
+    <w:p>
+      <w:pPr>
+        <w:ind w:left="720"/>
+      </w:pPr>
+      <w:r>
+        <w:t>3.1.</w:t>
+      </w:r>
+      <w:r>
+        <w:t>5</w:t>
+      </w:r>
+      <w:r>
+        <w:t xml:space="preserve"> Search on the internet about best practices questionnaires and a tutorial how to make one.</w:t>
+      </w:r>
+    </w:p>
+    <w:p>
+      <w:pPr>
+        <w:ind w:left="720"/>
+      </w:pPr>
+      <w:r>
+        <w:t>3.1.</w:t>
+      </w:r>
+      <w:r>
+        <w:t>6</w:t>
+      </w:r>
+      <w:r>
+        <w:t xml:space="preserve"> </w:t>
+      </w:r>
+      <w:r>
+        <w:t>Define a basic structure for a questionnaire.</w:t>
+      </w:r>
+    </w:p>
+    <w:p>
+      <w:pPr>
+        <w:pStyle w:val="ListParagraph"/>
         <w:numPr>
           <w:ilvl w:val="0"/>
           <w:numId w:val="3"/>
@@ -1274,12 +1096,29 @@
         <w:rPr>
           <w:rFonts w:ascii="Calibri" w:hAnsi="Calibri" w:cs="Calibri"/>
         </w:rPr>
-        <w:t>When do you decide an answer is valid to use?</w:t>
-      </w:r>
-    </w:p>
-    <w:p>
-      <w:pPr>
-        <w:pStyle w:val="Lijstalinea"/>
+        <w:t>What is the best way for interacting when asking a questionnaire?</w:t>
+      </w:r>
+    </w:p>
+    <w:p>
+      <w:pPr>
+        <w:ind w:left="720"/>
+      </w:pPr>
+      <w:r>
+        <w:t>3.1</w:t>
+      </w:r>
+      <w:r>
+        <w:t>.7</w:t>
+      </w:r>
+      <w:r>
+        <w:t xml:space="preserve"> </w:t>
+      </w:r>
+      <w:r>
+        <w:t>Create a common method to apply for all questionnaires.</w:t>
+      </w:r>
+    </w:p>
+    <w:p>
+      <w:pPr>
+        <w:pStyle w:val="ListParagraph"/>
         <w:numPr>
           <w:ilvl w:val="0"/>
           <w:numId w:val="3"/>
@@ -1294,7 +1133,27 @@
     </w:p>
     <w:p>
       <w:pPr>
-        <w:pStyle w:val="Lijstalinea"/>
+        <w:ind w:left="720"/>
+      </w:pPr>
+      <w:r>
+        <w:t>3.1</w:t>
+      </w:r>
+      <w:r>
+        <w:t>.8</w:t>
+      </w:r>
+      <w:r>
+        <w:t xml:space="preserve"> Create a</w:t>
+      </w:r>
+      <w:r>
+        <w:t xml:space="preserve"> conclusion if open or closed is a better way to ask something (or both)</w:t>
+      </w:r>
+      <w:r>
+        <w:t>.</w:t>
+      </w:r>
+    </w:p>
+    <w:p>
+      <w:pPr>
+        <w:pStyle w:val="ListParagraph"/>
         <w:numPr>
           <w:ilvl w:val="0"/>
           <w:numId w:val="3"/>
@@ -1304,48 +1163,151 @@
         <w:rPr>
           <w:rFonts w:ascii="Calibri" w:hAnsi="Calibri" w:cs="Calibri"/>
         </w:rPr>
-        <w:t>How do you make a good decision tree?</w:t>
-      </w:r>
-    </w:p>
-    <w:p>
-      <w:pPr>
-        <w:pStyle w:val="Lijstalinea"/>
+        <w:t xml:space="preserve">What’s the media’s perspective on </w:t>
+      </w:r>
+      <w:r>
+        <w:rPr>
+          <w:rFonts w:ascii="Calibri" w:hAnsi="Calibri" w:cs="Calibri"/>
+        </w:rPr>
+        <w:t>the value of game</w:t>
+      </w:r>
+      <w:r>
+        <w:rPr>
+          <w:rFonts w:ascii="Calibri" w:hAnsi="Calibri" w:cs="Calibri"/>
+        </w:rPr>
+        <w:t>s</w:t>
+      </w:r>
+      <w:r>
+        <w:rPr>
+          <w:rFonts w:ascii="Calibri" w:hAnsi="Calibri" w:cs="Calibri"/>
+        </w:rPr>
+        <w:t>?</w:t>
+      </w:r>
+    </w:p>
+    <w:p>
+      <w:pPr>
+        <w:ind w:left="360" w:firstLine="360"/>
+      </w:pPr>
+      <w:r>
+        <w:t>3.1.</w:t>
+      </w:r>
+      <w:r>
+        <w:t>9</w:t>
+      </w:r>
+      <w:r>
+        <w:t xml:space="preserve"> </w:t>
+      </w:r>
+      <w:r>
+        <w:t xml:space="preserve"> </w:t>
+      </w:r>
+      <w:r>
+        <w:t>Search the media on reviews as well as price reviews</w:t>
+      </w:r>
+      <w:r>
+        <w:t>.</w:t>
+      </w:r>
+      <w:r>
+        <w:t xml:space="preserve"> </w:t>
+      </w:r>
+    </w:p>
+    <w:p>
+      <w:pPr>
+        <w:pStyle w:val="ListParagraph"/>
         <w:numPr>
           <w:ilvl w:val="0"/>
           <w:numId w:val="3"/>
         </w:numPr>
       </w:pPr>
       <w:r>
-        <w:t>What does the internet have to say about buying games?</w:t>
-      </w:r>
-    </w:p>
-    <w:p>
-      <w:pPr>
-        <w:pStyle w:val="Lijstalinea"/>
+        <w:rPr>
+          <w:rFonts w:ascii="Calibri" w:hAnsi="Calibri" w:cs="Calibri"/>
+        </w:rPr>
+        <w:t>When do you decide an answer is valid to use?</w:t>
+      </w:r>
+    </w:p>
+    <w:p>
+      <w:pPr>
+        <w:ind w:left="720"/>
+      </w:pPr>
+      <w:r>
+        <w:t>3.1.10 Discuss with peers how to decide the usefulness of answers.</w:t>
+      </w:r>
+    </w:p>
+    <w:p>
+      <w:pPr>
+        <w:ind w:left="720"/>
+      </w:pPr>
+      <w:r>
+        <w:t>3.1.11 Set an accepted range for answers.</w:t>
+      </w:r>
+    </w:p>
+    <w:p>
+      <w:pPr>
+        <w:pStyle w:val="ListParagraph"/>
         <w:numPr>
           <w:ilvl w:val="0"/>
           <w:numId w:val="3"/>
         </w:numPr>
       </w:pPr>
       <w:r>
-        <w:t>Is a questionnaire enough to get information from?</w:t>
-      </w:r>
-    </w:p>
-    <w:p>
-      <w:pPr>
-        <w:pStyle w:val="Lijstalinea"/>
+        <w:rPr>
+          <w:rFonts w:ascii="Calibri" w:hAnsi="Calibri" w:cs="Calibri"/>
+        </w:rPr>
+        <w:t>How do you make a good decision tree?</w:t>
+      </w:r>
+    </w:p>
+    <w:p>
+      <w:pPr>
+        <w:ind w:left="720"/>
+      </w:pPr>
+      <w:r>
+        <w:lastRenderedPageBreak/>
+        <w:t>3.1</w:t>
+      </w:r>
+      <w:r>
+        <w:t>.12</w:t>
+      </w:r>
+      <w:r>
+        <w:t xml:space="preserve"> Find best practices of decision trees.</w:t>
+      </w:r>
+    </w:p>
+    <w:p>
+      <w:pPr>
+        <w:ind w:left="720"/>
+      </w:pPr>
+      <w:r>
+        <w:t>3.1</w:t>
+      </w:r>
+      <w:r>
+        <w:t>.13</w:t>
+      </w:r>
+      <w:r>
+        <w:t xml:space="preserve"> Create a decision tree template.</w:t>
+      </w:r>
+    </w:p>
+    <w:p>
+      <w:pPr>
+        <w:pStyle w:val="ListParagraph"/>
         <w:numPr>
           <w:ilvl w:val="0"/>
           <w:numId w:val="3"/>
         </w:numPr>
       </w:pPr>
       <w:r>
-        <w:t>When do you decide an answer is valid to use?</w:t>
-      </w:r>
-    </w:p>
-    <w:p>
-      <w:pPr>
-        <w:pStyle w:val="Lijstalinea"/>
+        <w:t>What does the internet have to say about buying games?</w:t>
+      </w:r>
+    </w:p>
+    <w:p>
+      <w:pPr>
+        <w:ind w:left="720"/>
+      </w:pPr>
+      <w:r>
+        <w:t>3.1.14 Search the internet and collect opinions about buying games.</w:t>
+      </w:r>
+    </w:p>
+    <w:p>
+      <w:pPr>
+        <w:pStyle w:val="ListParagraph"/>
         <w:numPr>
           <w:ilvl w:val="0"/>
           <w:numId w:val="3"/>
@@ -1356,12 +1318,34 @@
           <w:rFonts w:ascii="Calibri" w:hAnsi="Calibri" w:cs="Calibri"/>
           <w:lang w:val="en"/>
         </w:rPr>
-        <w:t>What are my personal opinion about games?</w:t>
-      </w:r>
-    </w:p>
-    <w:p>
-      <w:pPr>
-        <w:pStyle w:val="Lijstalinea"/>
+        <w:t>What are my personal opinion</w:t>
+      </w:r>
+      <w:r>
+        <w:rPr>
+          <w:rFonts w:ascii="Calibri" w:hAnsi="Calibri" w:cs="Calibri"/>
+          <w:lang w:val="en"/>
+        </w:rPr>
+        <w:t>s</w:t>
+      </w:r>
+      <w:r>
+        <w:rPr>
+          <w:rFonts w:ascii="Calibri" w:hAnsi="Calibri" w:cs="Calibri"/>
+          <w:lang w:val="en"/>
+        </w:rPr>
+        <w:t xml:space="preserve"> about games?</w:t>
+      </w:r>
+    </w:p>
+    <w:p>
+      <w:pPr>
+        <w:ind w:left="720"/>
+      </w:pPr>
+      <w:r>
+        <w:t>3.1.15 Explain my personal opinion of games and how this might bias the research.</w:t>
+      </w:r>
+    </w:p>
+    <w:p>
+      <w:pPr>
+        <w:pStyle w:val="ListParagraph"/>
         <w:numPr>
           <w:ilvl w:val="0"/>
           <w:numId w:val="3"/>
@@ -1371,79 +1355,132 @@
         <w:rPr>
           <w:rFonts w:ascii="Calibri" w:hAnsi="Calibri" w:cs="Calibri"/>
         </w:rPr>
-        <w:t>Is interviewing less than 20 people valid?</w:t>
-      </w:r>
-    </w:p>
-    <w:p>
-      <w:pPr>
-        <w:pStyle w:val="Lijstalinea"/>
-        <w:numPr>
-          <w:ilvl w:val="0"/>
-          <w:numId w:val="3"/>
-        </w:numPr>
-      </w:pPr>
-      <w:r>
-        <w:rPr>
-          <w:rFonts w:ascii="Calibri" w:hAnsi="Calibri" w:cs="Calibri"/>
-        </w:rPr>
         <w:t>What research has been done on the behavior of buyers.</w:t>
       </w:r>
     </w:p>
+    <w:p>
+      <w:pPr>
+        <w:ind w:left="720"/>
+      </w:pPr>
+      <w:r>
+        <w:t>3.1.16 Look for existing articles about buying behavior.</w:t>
+      </w:r>
+    </w:p>
+    <w:p>
+      <w:r>
+        <w:rPr>
+          <w:b/>
+          <w:sz w:val="24"/>
+        </w:rPr>
+        <w:t xml:space="preserve">3.2 </w:t>
+      </w:r>
+      <w:r>
+        <w:rPr>
+          <w:b/>
+          <w:sz w:val="24"/>
+        </w:rPr>
+        <w:t>Construction phase:</w:t>
+      </w:r>
+      <w:r>
+        <w:rPr>
+          <w:b/>
+          <w:sz w:val="24"/>
+        </w:rPr>
+        <w:t xml:space="preserve"> </w:t>
+      </w:r>
+      <w:r>
+        <w:t>This is the phase where the knowledge is applied to construct testing tools in the form of a questionnaire. This is also the phase for a decision tree template to be set up and in later phases to be filled in with appropriate data.</w:t>
+      </w:r>
+    </w:p>
+    <w:p>
+      <w:r>
+        <w:t>Activities needed to complete this phase</w:t>
+      </w:r>
+      <w:r>
+        <w:t>:</w:t>
+      </w:r>
+    </w:p>
+    <w:p>
+      <w:pPr>
+        <w:ind w:firstLine="720"/>
+      </w:pPr>
+      <w:r>
+        <w:t>3.2.1 Build the questionnaire.</w:t>
+      </w:r>
+    </w:p>
     <w:p/>
     <w:p>
       <w:r>
         <w:rPr>
           <w:b/>
-        </w:rPr>
-        <w:t>Construction phase:</w:t>
+          <w:sz w:val="24"/>
+        </w:rPr>
+        <w:t xml:space="preserve">3.3 </w:t>
       </w:r>
       <w:r>
         <w:rPr>
           <w:b/>
+          <w:sz w:val="24"/>
+        </w:rPr>
+        <w:t>Questionnaire phase:</w:t>
+      </w:r>
+      <w:r>
+        <w:rPr>
+          <w:b/>
+          <w:sz w:val="24"/>
         </w:rPr>
         <w:t xml:space="preserve"> </w:t>
       </w:r>
       <w:r>
-        <w:t>This is the phase where the knowledge is applied to construct testing tools in the form of a questionnaire. This is also the phase for a decision tree template to be set up and in later phases to be filled in with appropriate data.</w:t>
-      </w:r>
-    </w:p>
-    <w:p>
-      <w:r>
+        <w:t>This is one of the most import phases as this is where the information is gathered for the conclusion phase.</w:t>
+      </w:r>
+      <w:r>
+        <w:t xml:space="preserve"> The constructed questionnaire from the previous phase is used to gather information from roughly at least 20 people around the age of 21. The results will be gathered and analyzed in the next phase. </w:t>
+      </w:r>
+    </w:p>
+    <w:p>
+      <w:r>
+        <w:t>Activities needed to complete this phase</w:t>
+      </w:r>
+      <w:r>
+        <w:t>:</w:t>
+      </w:r>
+    </w:p>
+    <w:p>
+      <w:pPr>
+        <w:ind w:firstLine="720"/>
+      </w:pPr>
+      <w:r>
+        <w:t xml:space="preserve">3.3.1 </w:t>
+      </w:r>
+      <w:r>
+        <w:t>Distribute the questionnaire.</w:t>
+      </w:r>
+    </w:p>
+    <w:p>
+      <w:pPr>
+        <w:ind w:firstLine="720"/>
+      </w:pPr>
+      <w:r>
+        <w:t>3.3.2 Record the data.</w:t>
+      </w:r>
+    </w:p>
+    <w:p>
+      <w:pPr>
         <w:rPr>
           <w:b/>
         </w:rPr>
-        <w:lastRenderedPageBreak/>
-        <w:t>Questionnaire phase:</w:t>
-      </w:r>
+      </w:pPr>
       <w:r>
         <w:rPr>
           <w:b/>
         </w:rPr>
-        <w:t xml:space="preserve"> </w:t>
-      </w:r>
-      <w:r>
-        <w:t>This is one of the most import phases as this is where the information is gathered for the conclusion phase.</w:t>
-      </w:r>
-      <w:r>
-        <w:t xml:space="preserve"> The constructed questionnaire from the previous phase is used to gather information from roughly at least 20 people around the age of 21. The results will be gathered and analyzed in the next phase. </w:t>
-      </w:r>
-    </w:p>
-    <w:p>
-      <w:pPr>
-        <w:rPr>
-          <w:b/>
-        </w:rPr>
-      </w:pPr>
-      <w:r>
-        <w:rPr>
-          <w:b/>
-        </w:rPr>
         <w:t>Questionnaire questions created by the researcher prior to the beginning of the research:</w:t>
       </w:r>
     </w:p>
     <w:p>
       <w:pPr>
-        <w:pStyle w:val="Lijstalinea"/>
+        <w:pStyle w:val="ListParagraph"/>
         <w:numPr>
           <w:ilvl w:val="0"/>
           <w:numId w:val="4"/>
@@ -1452,10 +1489,17 @@
       <w:r>
         <w:t>When are you happy with a game?</w:t>
       </w:r>
-    </w:p>
-    <w:p>
-      <w:pPr>
-        <w:pStyle w:val="Lijstalinea"/>
+      <w:r>
+        <w:rPr>
+          <w:rFonts w:ascii="Calibri" w:hAnsi="Calibri" w:cs="Calibri"/>
+          <w:lang w:val="en"/>
+        </w:rPr>
+        <w:t xml:space="preserve"> </w:t>
+      </w:r>
+    </w:p>
+    <w:p>
+      <w:pPr>
+        <w:pStyle w:val="ListParagraph"/>
         <w:numPr>
           <w:ilvl w:val="0"/>
           <w:numId w:val="4"/>
@@ -1472,12 +1516,21 @@
       <w:r>
         <w:rPr>
           <w:b/>
+          <w:sz w:val="24"/>
+        </w:rPr>
+        <w:t xml:space="preserve">3.4 </w:t>
+      </w:r>
+      <w:r>
+        <w:rPr>
+          <w:b/>
+          <w:sz w:val="24"/>
         </w:rPr>
         <w:t>Conclusion/decision tree phase:</w:t>
       </w:r>
       <w:r>
         <w:rPr>
           <w:b/>
+          <w:sz w:val="24"/>
         </w:rPr>
         <w:t xml:space="preserve"> </w:t>
       </w:r>
@@ -1485,27 +1538,32 @@
         <w:t xml:space="preserve">The ending phase where all the knowledge and information comes together to be drawn into a conclusion. The decision tree will be adjusted and enriched with the data and will be the manifest of the result from this research. </w:t>
       </w:r>
     </w:p>
+    <w:p>
+      <w:r>
+        <w:t>Activities needed to complete this phase:</w:t>
+      </w:r>
+    </w:p>
+    <w:p>
+      <w:r>
+        <w:tab/>
+        <w:t xml:space="preserve">3.4.1 </w:t>
+      </w:r>
+      <w:r>
+        <w:t>Conclude the information.</w:t>
+      </w:r>
+    </w:p>
+    <w:p>
+      <w:r>
+        <w:tab/>
+        <w:t>3.4.2 Build the decision tree.</w:t>
+      </w:r>
+    </w:p>
     <w:p/>
-    <w:p/>
-    <w:p/>
-    <w:p>
-      <w:pPr>
-        <w:rPr>
-          <w:rFonts w:asciiTheme="majorHAnsi" w:eastAsiaTheme="majorEastAsia" w:hAnsiTheme="majorHAnsi" w:cstheme="majorBidi"/>
-          <w:color w:val="2F5496" w:themeColor="accent1" w:themeShade="BF"/>
-          <w:sz w:val="32"/>
-          <w:szCs w:val="32"/>
-        </w:rPr>
-      </w:pPr>
-      <w:r>
-        <w:br w:type="page"/>
-      </w:r>
-    </w:p>
-    <w:p>
-      <w:pPr>
-        <w:pStyle w:val="Kop1"/>
-      </w:pPr>
-      <w:bookmarkStart w:id="6" w:name="_Toc498090332"/>
+    <w:p>
+      <w:pPr>
+        <w:pStyle w:val="Heading1"/>
+      </w:pPr>
+      <w:bookmarkStart w:id="5" w:name="_Toc498090332"/>
       <w:r>
         <w:lastRenderedPageBreak/>
         <w:t xml:space="preserve">Chapter 3 </w:t>
@@ -1513,218 +1571,73 @@
       <w:r>
         <w:t>Phases</w:t>
       </w:r>
+      <w:bookmarkEnd w:id="5"/>
+    </w:p>
+    <w:p>
+      <w:pPr>
+        <w:pStyle w:val="Heading2"/>
+      </w:pPr>
+      <w:r>
+        <w:t>Chapter 3.1 Research Phase</w:t>
+      </w:r>
+    </w:p>
+    <w:p>
+      <w:r>
+        <w:t xml:space="preserve">Before any of the other research can be done a basic understanding is necessary about video games. Video games.. </w:t>
+      </w:r>
+    </w:p>
+    <w:p>
+      <w:pPr>
+        <w:ind w:left="360"/>
+      </w:pPr>
+      <w:hyperlink r:id="rId6" w:history="1">
+        <w:r>
+          <w:rPr>
+            <w:rStyle w:val="Hyperlink"/>
+          </w:rPr>
+          <w:t>https://www.wikihow.com/Make-a-Questionnaire</w:t>
+        </w:r>
+      </w:hyperlink>
+      <w:r>
+        <w:t xml:space="preserve"> </w:t>
+      </w:r>
+    </w:p>
+    <w:p>
+      <w:pPr>
+        <w:ind w:left="360"/>
+      </w:pPr>
+      <w:hyperlink r:id="rId7" w:history="1">
+        <w:r>
+          <w:rPr>
+            <w:rStyle w:val="Hyperlink"/>
+          </w:rPr>
+          <w:t>https://www.wikihow.com/Develop-a-Questionnaire-for-Research</w:t>
+        </w:r>
+      </w:hyperlink>
+    </w:p>
+    <w:p>
+      <w:pPr>
+        <w:ind w:left="360"/>
+      </w:pPr>
+      <w:hyperlink r:id="rId8" w:history="1">
+        <w:r>
+          <w:rPr>
+            <w:rStyle w:val="Hyperlink"/>
+          </w:rPr>
+          <w:t>https://www.surveymonkey.com/mp/writing-survey-questions/</w:t>
+        </w:r>
+      </w:hyperlink>
+      <w:r>
+        <w:t xml:space="preserve"> </w:t>
+      </w:r>
+    </w:p>
+    <w:p>
+      <w:bookmarkStart w:id="6" w:name="_GoBack"/>
       <w:bookmarkEnd w:id="6"/>
     </w:p>
     <w:p>
       <w:pPr>
-        <w:pStyle w:val="Kop2"/>
-      </w:pPr>
-      <w:r>
-        <w:t>Chapter 3.1 Research Phase</w:t>
-      </w:r>
-    </w:p>
-    <w:p>
-      <w:r>
-        <w:t xml:space="preserve">Before any of the other research can be done a basic understanding is necessary about video games. Video games.. </w:t>
-      </w:r>
-    </w:p>
-    <w:p>
-      <w:pPr>
-        <w:pStyle w:val="Lijstalinea"/>
-        <w:numPr>
-          <w:ilvl w:val="0"/>
-          <w:numId w:val="3"/>
-        </w:numPr>
-      </w:pPr>
-      <w:r>
-        <w:t>What are games in general?</w:t>
-      </w:r>
-    </w:p>
-    <w:p>
-      <w:pPr>
-        <w:pStyle w:val="Lijstalinea"/>
-        <w:numPr>
-          <w:ilvl w:val="0"/>
-          <w:numId w:val="3"/>
-        </w:numPr>
-      </w:pPr>
-      <w:r>
-        <w:t>How do you make a good questionnaire?</w:t>
-      </w:r>
-    </w:p>
-    <w:p>
-      <w:pPr>
-        <w:pStyle w:val="Lijstalinea"/>
-        <w:numPr>
-          <w:ilvl w:val="0"/>
-          <w:numId w:val="3"/>
-        </w:numPr>
-      </w:pPr>
-      <w:r>
-        <w:rPr>
-          <w:rFonts w:ascii="Calibri" w:hAnsi="Calibri" w:cs="Calibri"/>
-        </w:rPr>
-        <w:t xml:space="preserve">What’s the media’s perspective on </w:t>
-      </w:r>
-      <w:r>
-        <w:rPr>
-          <w:rFonts w:ascii="Calibri" w:hAnsi="Calibri" w:cs="Calibri"/>
-        </w:rPr>
-        <w:t>the value of game</w:t>
-      </w:r>
-      <w:r>
-        <w:rPr>
-          <w:rFonts w:ascii="Calibri" w:hAnsi="Calibri" w:cs="Calibri"/>
-        </w:rPr>
-        <w:t>?</w:t>
-      </w:r>
-    </w:p>
-    <w:p>
-      <w:pPr>
-        <w:pStyle w:val="Lijstalinea"/>
-        <w:numPr>
-          <w:ilvl w:val="0"/>
-          <w:numId w:val="3"/>
-        </w:numPr>
-      </w:pPr>
-      <w:r>
-        <w:rPr>
-          <w:rFonts w:ascii="Calibri" w:hAnsi="Calibri" w:cs="Calibri"/>
-        </w:rPr>
-        <w:t>What is the best way for interacting when asking a questionnaire?</w:t>
-      </w:r>
-    </w:p>
-    <w:p>
-      <w:pPr>
-        <w:pStyle w:val="Lijstalinea"/>
-        <w:numPr>
-          <w:ilvl w:val="0"/>
-          <w:numId w:val="3"/>
-        </w:numPr>
-      </w:pPr>
-      <w:r>
-        <w:rPr>
-          <w:rFonts w:ascii="Calibri" w:hAnsi="Calibri" w:cs="Calibri"/>
-        </w:rPr>
-        <w:t>When do you decide an answer is valid to use?</w:t>
-      </w:r>
-    </w:p>
-    <w:p>
-      <w:pPr>
-        <w:pStyle w:val="Lijstalinea"/>
-        <w:numPr>
-          <w:ilvl w:val="0"/>
-          <w:numId w:val="3"/>
-        </w:numPr>
-      </w:pPr>
-      <w:r>
-        <w:rPr>
-          <w:rFonts w:ascii="Calibri" w:hAnsi="Calibri" w:cs="Calibri"/>
-        </w:rPr>
-        <w:t>Are open or closed questions a better way of getting an effective answer?</w:t>
-      </w:r>
-    </w:p>
-    <w:p>
-      <w:pPr>
-        <w:pStyle w:val="Lijstalinea"/>
-        <w:numPr>
-          <w:ilvl w:val="0"/>
-          <w:numId w:val="3"/>
-        </w:numPr>
-      </w:pPr>
-      <w:r>
-        <w:rPr>
-          <w:rFonts w:ascii="Calibri" w:hAnsi="Calibri" w:cs="Calibri"/>
-        </w:rPr>
-        <w:t>How do you make a good decision tree?</w:t>
-      </w:r>
-    </w:p>
-    <w:p>
-      <w:pPr>
-        <w:pStyle w:val="Lijstalinea"/>
-        <w:numPr>
-          <w:ilvl w:val="0"/>
-          <w:numId w:val="3"/>
-        </w:numPr>
-      </w:pPr>
-      <w:r>
-        <w:t>What does the internet have to say about buying games?</w:t>
-      </w:r>
-    </w:p>
-    <w:p>
-      <w:pPr>
-        <w:pStyle w:val="Lijstalinea"/>
-        <w:numPr>
-          <w:ilvl w:val="0"/>
-          <w:numId w:val="3"/>
-        </w:numPr>
-      </w:pPr>
-      <w:r>
-        <w:t>Is a questionnaire enough to get information from?</w:t>
-      </w:r>
-    </w:p>
-    <w:p>
-      <w:pPr>
-        <w:pStyle w:val="Lijstalinea"/>
-        <w:numPr>
-          <w:ilvl w:val="0"/>
-          <w:numId w:val="3"/>
-        </w:numPr>
-      </w:pPr>
-      <w:r>
-        <w:t>When do you decide an answer is valid to use?</w:t>
-      </w:r>
-    </w:p>
-    <w:p>
-      <w:pPr>
-        <w:pStyle w:val="Lijstalinea"/>
-        <w:numPr>
-          <w:ilvl w:val="0"/>
-          <w:numId w:val="3"/>
-        </w:numPr>
-      </w:pPr>
-      <w:r>
-        <w:rPr>
-          <w:rFonts w:ascii="Calibri" w:hAnsi="Calibri" w:cs="Calibri"/>
-          <w:lang w:val="en"/>
-        </w:rPr>
-        <w:t>What are my personal opinion about games?</w:t>
-      </w:r>
-    </w:p>
-    <w:p>
-      <w:pPr>
-        <w:pStyle w:val="Lijstalinea"/>
-        <w:numPr>
-          <w:ilvl w:val="0"/>
-          <w:numId w:val="3"/>
-        </w:numPr>
-      </w:pPr>
-      <w:r>
-        <w:rPr>
-          <w:rFonts w:ascii="Calibri" w:hAnsi="Calibri" w:cs="Calibri"/>
-        </w:rPr>
-        <w:t>Is interviewing less than 20 people valid?</w:t>
-      </w:r>
-    </w:p>
-    <w:p>
-      <w:pPr>
-        <w:pStyle w:val="Lijstalinea"/>
-        <w:numPr>
-          <w:ilvl w:val="0"/>
-          <w:numId w:val="3"/>
-        </w:numPr>
-      </w:pPr>
-      <w:r>
-        <w:rPr>
-          <w:rFonts w:ascii="Calibri" w:hAnsi="Calibri" w:cs="Calibri"/>
-        </w:rPr>
-        <w:t>What research has been done on the behavior of buyers.</w:t>
-      </w:r>
-    </w:p>
-    <w:p/>
-    <w:p>
-      <w:pPr>
-        <w:pStyle w:val="Kop1"/>
+        <w:pStyle w:val="Heading1"/>
       </w:pPr>
       <w:bookmarkStart w:id="7" w:name="_Toc498090333"/>
       <w:r>
@@ -1734,7 +1647,7 @@
     </w:p>
     <w:p>
       <w:pPr>
-        <w:pStyle w:val="Kop1"/>
+        <w:pStyle w:val="Heading1"/>
       </w:pPr>
       <w:bookmarkStart w:id="8" w:name="_Toc498090334"/>
       <w:r>
@@ -1744,7 +1657,7 @@
     </w:p>
     <w:p>
       <w:pPr>
-        <w:pStyle w:val="Kop1"/>
+        <w:pStyle w:val="Heading1"/>
       </w:pPr>
       <w:bookmarkStart w:id="9" w:name="_Toc498090335"/>
       <w:r>
@@ -1894,7 +1807,7 @@
         <w:rFonts w:ascii="Symbol" w:hAnsi="Symbol" w:hint="default"/>
       </w:rPr>
     </w:lvl>
-    <w:lvl w:ilvl="1" w:tplc="04090003" w:tentative="1">
+    <w:lvl w:ilvl="1" w:tplc="04090003">
       <w:start w:val="1"/>
       <w:numFmt w:val="bullet"/>
       <w:lvlText w:val="o"/>
@@ -2214,6 +2127,128 @@
       </w:pPr>
       <w:rPr>
         <w:rFonts w:ascii="Wingdings" w:hAnsi="Wingdings" w:hint="default"/>
+      </w:rPr>
+    </w:lvl>
+  </w:abstractNum>
+  <w:abstractNum w:abstractNumId="4" w15:restartNumberingAfterBreak="0">
+    <w:nsid w:val="4835582B"/>
+    <w:multiLevelType w:val="multilevel"/>
+    <w:tmpl w:val="62EA3390"/>
+    <w:lvl w:ilvl="0">
+      <w:start w:val="3"/>
+      <w:numFmt w:val="decimal"/>
+      <w:lvlText w:val="%1."/>
+      <w:lvlJc w:val="left"/>
+      <w:pPr>
+        <w:ind w:left="360" w:hanging="360"/>
+      </w:pPr>
+      <w:rPr>
+        <w:rFonts w:ascii="Calibri" w:hAnsi="Calibri" w:cs="Calibri" w:hint="default"/>
+        <w:b w:val="0"/>
+      </w:rPr>
+    </w:lvl>
+    <w:lvl w:ilvl="1">
+      <w:start w:val="1"/>
+      <w:numFmt w:val="decimal"/>
+      <w:lvlText w:val="%1.%2."/>
+      <w:lvlJc w:val="left"/>
+      <w:pPr>
+        <w:ind w:left="1080" w:hanging="360"/>
+      </w:pPr>
+      <w:rPr>
+        <w:rFonts w:ascii="Calibri" w:hAnsi="Calibri" w:cs="Calibri" w:hint="default"/>
+        <w:b w:val="0"/>
+      </w:rPr>
+    </w:lvl>
+    <w:lvl w:ilvl="2">
+      <w:start w:val="1"/>
+      <w:numFmt w:val="decimal"/>
+      <w:lvlText w:val="%1.%2.%3."/>
+      <w:lvlJc w:val="left"/>
+      <w:pPr>
+        <w:ind w:left="2160" w:hanging="720"/>
+      </w:pPr>
+      <w:rPr>
+        <w:rFonts w:ascii="Calibri" w:hAnsi="Calibri" w:cs="Calibri" w:hint="default"/>
+        <w:b w:val="0"/>
+      </w:rPr>
+    </w:lvl>
+    <w:lvl w:ilvl="3">
+      <w:start w:val="1"/>
+      <w:numFmt w:val="decimal"/>
+      <w:lvlText w:val="%1.%2.%3.%4."/>
+      <w:lvlJc w:val="left"/>
+      <w:pPr>
+        <w:ind w:left="2880" w:hanging="720"/>
+      </w:pPr>
+      <w:rPr>
+        <w:rFonts w:ascii="Calibri" w:hAnsi="Calibri" w:cs="Calibri" w:hint="default"/>
+        <w:b w:val="0"/>
+      </w:rPr>
+    </w:lvl>
+    <w:lvl w:ilvl="4">
+      <w:start w:val="1"/>
+      <w:numFmt w:val="decimal"/>
+      <w:lvlText w:val="%1.%2.%3.%4.%5."/>
+      <w:lvlJc w:val="left"/>
+      <w:pPr>
+        <w:ind w:left="3960" w:hanging="1080"/>
+      </w:pPr>
+      <w:rPr>
+        <w:rFonts w:ascii="Calibri" w:hAnsi="Calibri" w:cs="Calibri" w:hint="default"/>
+        <w:b w:val="0"/>
+      </w:rPr>
+    </w:lvl>
+    <w:lvl w:ilvl="5">
+      <w:start w:val="1"/>
+      <w:numFmt w:val="decimal"/>
+      <w:lvlText w:val="%1.%2.%3.%4.%5.%6."/>
+      <w:lvlJc w:val="left"/>
+      <w:pPr>
+        <w:ind w:left="4680" w:hanging="1080"/>
+      </w:pPr>
+      <w:rPr>
+        <w:rFonts w:ascii="Calibri" w:hAnsi="Calibri" w:cs="Calibri" w:hint="default"/>
+        <w:b w:val="0"/>
+      </w:rPr>
+    </w:lvl>
+    <w:lvl w:ilvl="6">
+      <w:start w:val="1"/>
+      <w:numFmt w:val="decimal"/>
+      <w:lvlText w:val="%1.%2.%3.%4.%5.%6.%7."/>
+      <w:lvlJc w:val="left"/>
+      <w:pPr>
+        <w:ind w:left="5760" w:hanging="1440"/>
+      </w:pPr>
+      <w:rPr>
+        <w:rFonts w:ascii="Calibri" w:hAnsi="Calibri" w:cs="Calibri" w:hint="default"/>
+        <w:b w:val="0"/>
+      </w:rPr>
+    </w:lvl>
+    <w:lvl w:ilvl="7">
+      <w:start w:val="1"/>
+      <w:numFmt w:val="decimal"/>
+      <w:lvlText w:val="%1.%2.%3.%4.%5.%6.%7.%8."/>
+      <w:lvlJc w:val="left"/>
+      <w:pPr>
+        <w:ind w:left="6480" w:hanging="1440"/>
+      </w:pPr>
+      <w:rPr>
+        <w:rFonts w:ascii="Calibri" w:hAnsi="Calibri" w:cs="Calibri" w:hint="default"/>
+        <w:b w:val="0"/>
+      </w:rPr>
+    </w:lvl>
+    <w:lvl w:ilvl="8">
+      <w:start w:val="1"/>
+      <w:numFmt w:val="decimal"/>
+      <w:lvlText w:val="%1.%2.%3.%4.%5.%6.%7.%8.%9."/>
+      <w:lvlJc w:val="left"/>
+      <w:pPr>
+        <w:ind w:left="7560" w:hanging="1800"/>
+      </w:pPr>
+      <w:rPr>
+        <w:rFonts w:ascii="Calibri" w:hAnsi="Calibri" w:cs="Calibri" w:hint="default"/>
+        <w:b w:val="0"/>
       </w:rPr>
     </w:lvl>
   </w:abstractNum>
@@ -2228,6 +2263,9 @@
   </w:num>
   <w:num w:numId="4">
     <w:abstractNumId w:val="1"/>
+  </w:num>
+  <w:num w:numId="5">
+    <w:abstractNumId w:val="4"/>
   </w:num>
 </w:numbering>
 </file>
@@ -2626,15 +2664,15 @@
     <w:lsdException w:name="Hashtag" w:semiHidden="1" w:unhideWhenUsed="1"/>
     <w:lsdException w:name="Unresolved Mention" w:semiHidden="1" w:unhideWhenUsed="1"/>
   </w:latentStyles>
-  <w:style w:type="paragraph" w:default="1" w:styleId="Standaard">
+  <w:style w:type="paragraph" w:default="1" w:styleId="Normal">
     <w:name w:val="Normal"/>
     <w:qFormat/>
   </w:style>
-  <w:style w:type="paragraph" w:styleId="Kop1">
+  <w:style w:type="paragraph" w:styleId="Heading1">
     <w:name w:val="heading 1"/>
-    <w:basedOn w:val="Standaard"/>
-    <w:next w:val="Standaard"/>
-    <w:link w:val="Kop1Char"/>
+    <w:basedOn w:val="Normal"/>
+    <w:next w:val="Normal"/>
+    <w:link w:val="Heading1Char"/>
     <w:uiPriority w:val="9"/>
     <w:qFormat/>
     <w:rsid w:val="009E203E"/>
@@ -2651,11 +2689,11 @@
       <w:szCs w:val="32"/>
     </w:rPr>
   </w:style>
-  <w:style w:type="paragraph" w:styleId="Kop2">
+  <w:style w:type="paragraph" w:styleId="Heading2">
     <w:name w:val="heading 2"/>
-    <w:basedOn w:val="Standaard"/>
-    <w:next w:val="Standaard"/>
-    <w:link w:val="Kop2Char"/>
+    <w:basedOn w:val="Normal"/>
+    <w:next w:val="Normal"/>
+    <w:link w:val="Heading2Char"/>
     <w:uiPriority w:val="9"/>
     <w:unhideWhenUsed/>
     <w:qFormat/>
@@ -2673,13 +2711,13 @@
       <w:szCs w:val="26"/>
     </w:rPr>
   </w:style>
-  <w:style w:type="character" w:default="1" w:styleId="Standaardalinea-lettertype">
+  <w:style w:type="character" w:default="1" w:styleId="DefaultParagraphFont">
     <w:name w:val="Default Paragraph Font"/>
     <w:uiPriority w:val="1"/>
     <w:semiHidden/>
     <w:unhideWhenUsed/>
   </w:style>
-  <w:style w:type="table" w:default="1" w:styleId="Standaardtabel">
+  <w:style w:type="table" w:default="1" w:styleId="TableNormal">
     <w:name w:val="Normal Table"/>
     <w:uiPriority w:val="99"/>
     <w:semiHidden/>
@@ -2694,16 +2732,16 @@
       </w:tblCellMar>
     </w:tblPr>
   </w:style>
-  <w:style w:type="numbering" w:default="1" w:styleId="Geenlijst">
+  <w:style w:type="numbering" w:default="1" w:styleId="NoList">
     <w:name w:val="No List"/>
     <w:uiPriority w:val="99"/>
     <w:semiHidden/>
     <w:unhideWhenUsed/>
   </w:style>
-  <w:style w:type="character" w:customStyle="1" w:styleId="Kop1Char">
-    <w:name w:val="Kop 1 Char"/>
-    <w:basedOn w:val="Standaardalinea-lettertype"/>
-    <w:link w:val="Kop1"/>
+  <w:style w:type="character" w:customStyle="1" w:styleId="Heading1Char">
+    <w:name w:val="Heading 1 Char"/>
+    <w:basedOn w:val="DefaultParagraphFont"/>
+    <w:link w:val="Heading1"/>
     <w:uiPriority w:val="9"/>
     <w:rsid w:val="009E203E"/>
     <w:rPr>
@@ -2713,10 +2751,10 @@
       <w:szCs w:val="32"/>
     </w:rPr>
   </w:style>
-  <w:style w:type="paragraph" w:styleId="Kopvaninhoudsopgave">
+  <w:style w:type="paragraph" w:styleId="TOCHeading">
     <w:name w:val="TOC Heading"/>
-    <w:basedOn w:val="Kop1"/>
-    <w:next w:val="Standaard"/>
+    <w:basedOn w:val="Heading1"/>
+    <w:next w:val="Normal"/>
     <w:uiPriority w:val="39"/>
     <w:unhideWhenUsed/>
     <w:qFormat/>
@@ -2725,9 +2763,9 @@
       <w:outlineLvl w:val="9"/>
     </w:pPr>
   </w:style>
-  <w:style w:type="paragraph" w:styleId="Normaalweb">
+  <w:style w:type="paragraph" w:styleId="NormalWeb">
     <w:name w:val="Normal (Web)"/>
-    <w:basedOn w:val="Standaard"/>
+    <w:basedOn w:val="Normal"/>
     <w:uiPriority w:val="99"/>
     <w:semiHidden/>
     <w:unhideWhenUsed/>
@@ -2741,10 +2779,10 @@
       <w:szCs w:val="24"/>
     </w:rPr>
   </w:style>
-  <w:style w:type="paragraph" w:styleId="Inhopg1">
+  <w:style w:type="paragraph" w:styleId="TOC1">
     <w:name w:val="toc 1"/>
-    <w:basedOn w:val="Standaard"/>
-    <w:next w:val="Standaard"/>
+    <w:basedOn w:val="Normal"/>
+    <w:next w:val="Normal"/>
     <w:autoRedefine/>
     <w:uiPriority w:val="39"/>
     <w:unhideWhenUsed/>
@@ -2755,7 +2793,7 @@
   </w:style>
   <w:style w:type="character" w:styleId="Hyperlink">
     <w:name w:val="Hyperlink"/>
-    <w:basedOn w:val="Standaardalinea-lettertype"/>
+    <w:basedOn w:val="DefaultParagraphFont"/>
     <w:uiPriority w:val="99"/>
     <w:unhideWhenUsed/>
     <w:rsid w:val="009E203E"/>
@@ -2764,9 +2802,9 @@
       <w:u w:val="single"/>
     </w:rPr>
   </w:style>
-  <w:style w:type="paragraph" w:styleId="Lijstalinea">
+  <w:style w:type="paragraph" w:styleId="ListParagraph">
     <w:name w:val="List Paragraph"/>
-    <w:basedOn w:val="Standaard"/>
+    <w:basedOn w:val="Normal"/>
     <w:uiPriority w:val="34"/>
     <w:qFormat/>
     <w:rsid w:val="000F766C"/>
@@ -2775,10 +2813,10 @@
       <w:contextualSpacing/>
     </w:pPr>
   </w:style>
-  <w:style w:type="character" w:customStyle="1" w:styleId="Kop2Char">
-    <w:name w:val="Kop 2 Char"/>
-    <w:basedOn w:val="Standaardalinea-lettertype"/>
-    <w:link w:val="Kop2"/>
+  <w:style w:type="character" w:customStyle="1" w:styleId="Heading2Char">
+    <w:name w:val="Heading 2 Char"/>
+    <w:basedOn w:val="DefaultParagraphFont"/>
+    <w:link w:val="Heading2"/>
     <w:uiPriority w:val="9"/>
     <w:rsid w:val="00B82481"/>
     <w:rPr>
@@ -2786,6 +2824,18 @@
       <w:color w:val="2F5496" w:themeColor="accent1" w:themeShade="BF"/>
       <w:sz w:val="26"/>
       <w:szCs w:val="26"/>
+    </w:rPr>
+  </w:style>
+  <w:style w:type="character" w:styleId="UnresolvedMention">
+    <w:name w:val="Unresolved Mention"/>
+    <w:basedOn w:val="DefaultParagraphFont"/>
+    <w:uiPriority w:val="99"/>
+    <w:semiHidden/>
+    <w:unhideWhenUsed/>
+    <w:rsid w:val="00EC3FE6"/>
+    <w:rPr>
+      <w:color w:val="808080"/>
+      <w:shd w:val="clear" w:color="auto" w:fill="E6E6E6"/>
     </w:rPr>
   </w:style>
 </w:styles>
@@ -3091,7 +3141,7 @@
 </file>
 
 <file path=customXml/itemProps1.xml><?xml version="1.0" encoding="utf-8"?>
-<ds:datastoreItem xmlns:ds="http://schemas.openxmlformats.org/officeDocument/2006/customXml" ds:itemID="{8CD2CE6B-C58A-47B9-94A8-EEC6BCBD95A7}">
+<ds:datastoreItem xmlns:ds="http://schemas.openxmlformats.org/officeDocument/2006/customXml" ds:itemID="{8674C2BB-EFCB-40E9-8D7C-1AAEA1B53AFF}">
   <ds:schemaRefs>
     <ds:schemaRef ds:uri="http://schemas.openxmlformats.org/officeDocument/2006/bibliography"/>
   </ds:schemaRefs>

</xml_diff>